<commit_message>
add Qt, unit+integration tests to resume
</commit_message>
<xml_diff>
--- a/Программист С++ 1.docx
+++ b/Программист С++ 1.docx
@@ -566,6 +566,117 @@
       <w:pPr>
         <w:pStyle w:val="a6"/>
         <w:numPr>
+          <w:ilvl w:val="1"/>
+          <w:numId w:val="7"/>
+        </w:numPr>
+        <w:rPr>
+          <w:sz w:val="24"/>
+        </w:rPr>
+      </w:pPr>
+      <w:r>
+        <w:rPr>
+          <w:sz w:val="24"/>
+        </w:rPr>
+        <w:t xml:space="preserve">Библиотека </w:t>
+      </w:r>
+      <w:proofErr w:type="spellStart"/>
+      <w:r>
+        <w:rPr>
+          <w:b/>
+          <w:sz w:val="24"/>
+          <w:lang w:val="en-US"/>
+        </w:rPr>
+        <w:t>Qt</w:t>
+      </w:r>
+      <w:proofErr w:type="spellEnd"/>
+      <w:r>
+        <w:rPr>
+          <w:b/>
+          <w:sz w:val="24"/>
+        </w:rPr>
+        <w:t xml:space="preserve">: </w:t>
+      </w:r>
+      <w:hyperlink r:id="rId11" w:history="1">
+        <w:r>
+          <w:rPr>
+            <w:rStyle w:val="a7"/>
+            <w:sz w:val="24"/>
+            <w:lang w:val="en-US"/>
+          </w:rPr>
+          <w:t>https</w:t>
+        </w:r>
+        <w:r>
+          <w:rPr>
+            <w:rStyle w:val="a7"/>
+            <w:sz w:val="24"/>
+          </w:rPr>
+          <w:t>://</w:t>
+        </w:r>
+        <w:proofErr w:type="spellStart"/>
+        <w:r>
+          <w:rPr>
+            <w:rStyle w:val="a7"/>
+            <w:sz w:val="24"/>
+            <w:lang w:val="en-US"/>
+          </w:rPr>
+          <w:t>github</w:t>
+        </w:r>
+        <w:proofErr w:type="spellEnd"/>
+        <w:r>
+          <w:rPr>
+            <w:rStyle w:val="a7"/>
+            <w:sz w:val="24"/>
+          </w:rPr>
+          <w:t>.</w:t>
+        </w:r>
+        <w:r>
+          <w:rPr>
+            <w:rStyle w:val="a7"/>
+            <w:sz w:val="24"/>
+            <w:lang w:val="en-US"/>
+          </w:rPr>
+          <w:t>com</w:t>
+        </w:r>
+        <w:r>
+          <w:rPr>
+            <w:rStyle w:val="a7"/>
+            <w:sz w:val="24"/>
+          </w:rPr>
+          <w:t>/2</w:t>
+        </w:r>
+        <w:proofErr w:type="spellStart"/>
+        <w:r>
+          <w:rPr>
+            <w:rStyle w:val="a7"/>
+            <w:sz w:val="24"/>
+            <w:lang w:val="en-US"/>
+          </w:rPr>
+          <w:t>romanio</w:t>
+        </w:r>
+        <w:proofErr w:type="spellEnd"/>
+        <w:r>
+          <w:rPr>
+            <w:rStyle w:val="a7"/>
+            <w:sz w:val="24"/>
+          </w:rPr>
+          <w:t>005/</w:t>
+        </w:r>
+        <w:proofErr w:type="spellStart"/>
+        <w:r>
+          <w:rPr>
+            <w:rStyle w:val="a7"/>
+            <w:sz w:val="24"/>
+            <w:lang w:val="en-US"/>
+          </w:rPr>
+          <w:t>FileModification</w:t>
+        </w:r>
+        <w:proofErr w:type="spellEnd"/>
+      </w:hyperlink>
+    </w:p>
+    <w:p>
+      <w:pPr>
+        <w:pStyle w:val="a6"/>
+        <w:numPr>
           <w:ilvl w:val="0"/>
           <w:numId w:val="7"/>
         </w:numPr>
@@ -617,6 +728,7 @@
           <w:sz w:val="24"/>
         </w:rPr>
       </w:pPr>
+      <w:bookmarkStart w:id="0" w:name="_GoBack"/>
       <w:r>
         <w:rPr>
           <w:sz w:val="24"/>
@@ -650,6 +762,7 @@
         <w:t>.</w:t>
       </w:r>
     </w:p>
+    <w:bookmarkEnd w:id="0"/>
     <w:p>
       <w:pPr>
         <w:pStyle w:val="a6"/>
@@ -694,6 +807,109 @@
         </w:rPr>
         <w:t>.</w:t>
       </w:r>
+    </w:p>
+    <w:p>
+      <w:pPr>
+        <w:pStyle w:val="a6"/>
+        <w:numPr>
+          <w:ilvl w:val="0"/>
+          <w:numId w:val="7"/>
+        </w:numPr>
+        <w:rPr>
+          <w:sz w:val="24"/>
+        </w:rPr>
+      </w:pPr>
+      <w:r>
+        <w:rPr>
+          <w:sz w:val="24"/>
+        </w:rPr>
+        <w:t>Модульное</w:t>
+      </w:r>
+      <w:r>
+        <w:rPr>
+          <w:b/>
+          <w:sz w:val="24"/>
+        </w:rPr>
+        <w:t xml:space="preserve"> </w:t>
+      </w:r>
+      <w:r>
+        <w:rPr>
+          <w:sz w:val="24"/>
+        </w:rPr>
+        <w:t xml:space="preserve">и </w:t>
+      </w:r>
+      <w:r>
+        <w:rPr>
+          <w:b/>
+          <w:sz w:val="24"/>
+        </w:rPr>
+        <w:t>интеграционное</w:t>
+      </w:r>
+      <w:r>
+        <w:rPr>
+          <w:b/>
+          <w:sz w:val="24"/>
+        </w:rPr>
+        <w:t xml:space="preserve"> тестирование</w:t>
+      </w:r>
+      <w:r>
+        <w:rPr>
+          <w:b/>
+          <w:sz w:val="24"/>
+          <w:lang w:val="en-US"/>
+        </w:rPr>
+        <w:t>:</w:t>
+      </w:r>
+    </w:p>
+    <w:p>
+      <w:pPr>
+        <w:pStyle w:val="a6"/>
+        <w:numPr>
+          <w:ilvl w:val="1"/>
+          <w:numId w:val="7"/>
+        </w:numPr>
+        <w:rPr>
+          <w:sz w:val="24"/>
+          <w:lang w:val="en-US"/>
+        </w:rPr>
+      </w:pPr>
+      <w:r>
+        <w:rPr>
+          <w:sz w:val="24"/>
+        </w:rPr>
+        <w:t>На</w:t>
+      </w:r>
+      <w:r>
+        <w:rPr>
+          <w:sz w:val="24"/>
+          <w:lang w:val="en-US"/>
+        </w:rPr>
+        <w:t xml:space="preserve"> </w:t>
+      </w:r>
+      <w:r>
+        <w:rPr>
+          <w:sz w:val="24"/>
+          <w:lang w:val="en-US"/>
+        </w:rPr>
+        <w:t>Flutter:</w:t>
+      </w:r>
+      <w:r>
+        <w:rPr>
+          <w:sz w:val="24"/>
+          <w:lang w:val="en-US"/>
+        </w:rPr>
+        <w:t xml:space="preserve"> </w:t>
+      </w:r>
+      <w:hyperlink r:id="rId12" w:history="1">
+        <w:r>
+          <w:rPr>
+            <w:rStyle w:val="a7"/>
+            <w:sz w:val="24"/>
+            <w:lang w:val="en-US"/>
+          </w:rPr>
+          <w:t>https://github.com/MyEducation11235/UniversalDice</w:t>
+        </w:r>
+      </w:hyperlink>
     </w:p>
     <w:p>
       <w:pPr>
@@ -780,7 +996,7 @@
         </w:rPr>
         <w:t xml:space="preserve">ример: </w:t>
       </w:r>
-      <w:hyperlink r:id="rId11" w:history="1">
+      <w:hyperlink r:id="rId13" w:history="1">
         <w:r>
           <w:rPr>
             <w:rStyle w:val="a7"/>
@@ -969,7 +1185,7 @@
         </w:rPr>
         <w:t>)</w:t>
       </w:r>
-      <w:hyperlink r:id="rId12" w:history="1"/>
+      <w:hyperlink r:id="rId14" w:history="1"/>
       <w:r>
         <w:rPr>
           <w:sz w:val="24"/>
@@ -1094,8 +1310,6 @@
         </w:rPr>
         <w:t>GitHu</w:t>
       </w:r>
-      <w:bookmarkStart w:id="0" w:name="_GoBack"/>
-      <w:bookmarkEnd w:id="0"/>
       <w:r>
         <w:rPr>
           <w:b/>
@@ -1188,7 +1402,7 @@
         </w:rPr>
         <w:t xml:space="preserve"> </w:t>
       </w:r>
-      <w:hyperlink r:id="rId13" w:history="1">
+      <w:hyperlink r:id="rId15" w:history="1">
         <w:r>
           <w:rPr>
             <w:rStyle w:val="a7"/>
@@ -1620,7 +1834,7 @@
         </w:rPr>
         <w:t xml:space="preserve">Курс КИК в ИТМО: </w:t>
       </w:r>
-      <w:hyperlink r:id="rId14" w:history="1">
+      <w:hyperlink r:id="rId16" w:history="1">
         <w:r>
           <w:rPr>
             <w:rStyle w:val="a7"/>
@@ -1809,7 +2023,7 @@
           <w:sz w:val="24"/>
         </w:rPr>
       </w:pPr>
-      <w:hyperlink r:id="rId15" w:history="1">
+      <w:hyperlink r:id="rId17" w:history="1">
         <w:r>
           <w:rPr>
             <w:rStyle w:val="a7"/>
@@ -1832,7 +2046,7 @@
           <w:sz w:val="24"/>
         </w:rPr>
       </w:pPr>
-      <w:hyperlink r:id="rId16" w:history="1">
+      <w:hyperlink r:id="rId18" w:history="1">
         <w:r>
           <w:rPr>
             <w:rStyle w:val="a7"/>
@@ -1855,7 +2069,7 @@
           <w:sz w:val="24"/>
         </w:rPr>
       </w:pPr>
-      <w:hyperlink r:id="rId17" w:history="1">
+      <w:hyperlink r:id="rId19" w:history="1">
         <w:r>
           <w:rPr>
             <w:rStyle w:val="a7"/>
@@ -2097,6 +2311,7 @@
           <w:sz w:val="32"/>
           <w:lang w:eastAsia="ru-RU"/>
         </w:rPr>
+        <w:lastRenderedPageBreak/>
         <w:t>Контакты</w:t>
       </w:r>
     </w:p>
@@ -4146,7 +4361,7 @@
 </file>
 
 <file path=customXml/itemProps1.xml><?xml version="1.0" encoding="utf-8"?>
-<ds:datastoreItem xmlns:ds="http://schemas.openxmlformats.org/officeDocument/2006/customXml" ds:itemID="{37E553DC-5AFF-4B8D-81FE-1E4C553E0A81}">
+<ds:datastoreItem xmlns:ds="http://schemas.openxmlformats.org/officeDocument/2006/customXml" ds:itemID="{3E357372-72E7-4806-A8F4-20A69AF02C46}">
   <ds:schemaRefs>
     <ds:schemaRef ds:uri="http://schemas.openxmlformats.org/officeDocument/2006/bibliography"/>
   </ds:schemaRefs>

</xml_diff>